<commit_message>
Atualização - Métodos sair() e atributo usuario na class Usuario;
</commit_message>
<xml_diff>
--- a/Sobre o Sistema.docx
+++ b/Sobre o Sistema.docx
@@ -17,7 +17,10 @@
         <w:t>#</w:t>
       </w:r>
       <w:r>
-        <w:t>SGD - Sistema Gerenciamento de Drogarias</w:t>
+        <w:t>SGD</w:t>
+      </w:r>
+      <w:r>
+        <w:t xml:space="preserve"> - Sistema Gerenciamento de Drogarias</w:t>
       </w:r>
     </w:p>
     <w:p>
@@ -44,10 +47,7 @@
         </w:rPr>
       </w:pPr>
       <w:r>
-        <w:t>##</w:t>
-      </w:r>
-      <w:r>
-        <w:t>Apresentação:</w:t>
+        <w:t>##Apresentação:</w:t>
       </w:r>
     </w:p>
     <w:p>
@@ -102,15 +102,7 @@
           <w:sz w:val="24"/>
         </w:rPr>
         <w:br/>
-        <w:t xml:space="preserve">O sistema possui várias funcionalidades baseadas na necessidade de um controle simples. Sendo </w:t>
-      </w:r>
-      <w:proofErr w:type="gramStart"/>
-      <w:r>
-        <w:rPr>
-          <w:rFonts w:ascii="Times New Roman" w:hAnsi="Times New Roman" w:cs="Times New Roman"/>
-          <w:sz w:val="24"/>
-        </w:rPr>
-        <w:t>el</w:t>
+        <w:t>O sistema possui várias funcionalidades baseadas na necessidade de um controle simples. Sendo el</w:t>
       </w:r>
       <w:r>
         <w:rPr>
@@ -132,15 +124,7 @@
           <w:sz w:val="24"/>
         </w:rPr>
         <w:br/>
-        <w:t>•</w:t>
-      </w:r>
-      <w:proofErr w:type="gramEnd"/>
-      <w:r>
-        <w:rPr>
-          <w:rFonts w:ascii="Times New Roman" w:hAnsi="Times New Roman" w:cs="Times New Roman"/>
-          <w:sz w:val="24"/>
-        </w:rPr>
-        <w:t>    Controle de acesso;</w:t>
+        <w:t>•    Controle de acesso;</w:t>
       </w:r>
     </w:p>
     <w:p>
@@ -375,39 +359,15 @@
           <w:rFonts w:ascii="Times New Roman" w:hAnsi="Times New Roman" w:cs="Times New Roman"/>
           <w:sz w:val="24"/>
         </w:rPr>
-        <w:t xml:space="preserve">###Detalhes da </w:t>
-      </w:r>
-      <w:proofErr w:type="gramStart"/>
-      <w:r>
-        <w:rPr>
-          <w:rFonts w:ascii="Times New Roman" w:hAnsi="Times New Roman" w:cs="Times New Roman"/>
-          <w:sz w:val="24"/>
-        </w:rPr>
-        <w:t>Implementação:</w:t>
-      </w:r>
-      <w:r>
-        <w:rPr>
-          <w:rFonts w:ascii="Times New Roman" w:hAnsi="Times New Roman" w:cs="Times New Roman"/>
-          <w:sz w:val="24"/>
-        </w:rPr>
-        <w:br/>
-        <w:t>O</w:t>
-      </w:r>
-      <w:proofErr w:type="gramEnd"/>
-      <w:r>
-        <w:rPr>
-          <w:rFonts w:ascii="Times New Roman" w:hAnsi="Times New Roman" w:cs="Times New Roman"/>
-          <w:sz w:val="24"/>
-        </w:rPr>
-        <w:t xml:space="preserve"> sistema foi desenvolvido utilizando uma plataforma baseada na tecnologia Java e seus frameworks. Possui um ambiente de execução simples de ser estruturado e de fácil </w:t>
-      </w:r>
-      <w:r>
-        <w:rPr>
-          <w:rFonts w:ascii="Times New Roman" w:hAnsi="Times New Roman" w:cs="Times New Roman"/>
-          <w:sz w:val="24"/>
-        </w:rPr>
-        <w:lastRenderedPageBreak/>
-        <w:t>manutenção.</w:t>
+        <w:t>###Detalhes da Implementação:</w:t>
+      </w:r>
+      <w:r>
+        <w:rPr>
+          <w:rFonts w:ascii="Times New Roman" w:hAnsi="Times New Roman" w:cs="Times New Roman"/>
+          <w:sz w:val="24"/>
+        </w:rPr>
+        <w:br/>
+        <w:t>O sistema foi desenvolvido utilizando uma plataforma baseada na tecnologia Java e seus frameworks. Possui um ambiente de execução simples de ser estruturado e de fácil manutenção.</w:t>
       </w:r>
       <w:r>
         <w:rPr>
@@ -781,6 +741,7 @@
     </w:p>
     <w:p>
       <w:pPr>
+        <w:spacing w:before="240"/>
         <w:rPr>
           <w:rFonts w:ascii="Times New Roman" w:hAnsi="Times New Roman" w:cs="Times New Roman"/>
           <w:sz w:val="24"/>
@@ -1041,13 +1002,6 @@
           <w:sz w:val="24"/>
         </w:rPr>
         <w:br/>
-      </w:r>
-      <w:r>
-        <w:rPr>
-          <w:rFonts w:ascii="Times New Roman" w:hAnsi="Times New Roman" w:cs="Times New Roman"/>
-          <w:sz w:val="24"/>
-        </w:rPr>
-        <w:lastRenderedPageBreak/>
         <w:t xml:space="preserve">  •    Aula 151 - </w:t>
       </w:r>
       <w:proofErr w:type="spellStart"/>
@@ -1727,13 +1681,6 @@
           <w:sz w:val="24"/>
         </w:rPr>
         <w:br/>
-      </w:r>
-      <w:r>
-        <w:rPr>
-          <w:rFonts w:ascii="Times New Roman" w:hAnsi="Times New Roman" w:cs="Times New Roman"/>
-          <w:sz w:val="24"/>
-        </w:rPr>
-        <w:lastRenderedPageBreak/>
         <w:t>  •    Aula 188 - Método editar() - Estado e Fabricante    </w:t>
       </w:r>
       <w:r>
@@ -2403,7 +2350,6 @@
           <w:rFonts w:ascii="Times New Roman" w:hAnsi="Times New Roman" w:cs="Times New Roman"/>
           <w:sz w:val="24"/>
         </w:rPr>
-        <w:lastRenderedPageBreak/>
         <w:br/>
         <w:t xml:space="preserve">  •    Aula 219 - </w:t>
       </w:r>
@@ -2947,13 +2893,6 @@
           <w:sz w:val="24"/>
         </w:rPr>
         <w:br/>
-      </w:r>
-      <w:r>
-        <w:rPr>
-          <w:rFonts w:ascii="Times New Roman" w:hAnsi="Times New Roman" w:cs="Times New Roman"/>
-          <w:sz w:val="24"/>
-        </w:rPr>
-        <w:lastRenderedPageBreak/>
         <w:t>  •    Aula 242 - Divisões</w:t>
       </w:r>
       <w:r>
@@ -3434,13 +3373,6 @@
           <w:sz w:val="24"/>
         </w:rPr>
         <w:br/>
-      </w:r>
-      <w:r>
-        <w:rPr>
-          <w:rFonts w:ascii="Times New Roman" w:hAnsi="Times New Roman" w:cs="Times New Roman"/>
-          <w:sz w:val="24"/>
-        </w:rPr>
-        <w:lastRenderedPageBreak/>
         <w:t>  </w:t>
       </w:r>
       <w:r>
@@ -4055,13 +3987,6 @@
           <w:sz w:val="24"/>
         </w:rPr>
         <w:br/>
-      </w:r>
-      <w:r>
-        <w:rPr>
-          <w:rFonts w:ascii="Times New Roman" w:hAnsi="Times New Roman" w:cs="Times New Roman"/>
-          <w:sz w:val="24"/>
-        </w:rPr>
-        <w:lastRenderedPageBreak/>
         <w:t>  •    Aula 289 - Schedule - Novo Evento</w:t>
       </w:r>
       <w:r>
@@ -4133,7 +4058,14 @@
           <w:rFonts w:ascii="Times New Roman" w:hAnsi="Times New Roman" w:cs="Times New Roman"/>
           <w:sz w:val="24"/>
         </w:rPr>
-        <w:t>PhaseListener</w:t>
+        <w:t>Pha</w:t>
+      </w:r>
+      <w:r>
+        <w:rPr>
+          <w:rFonts w:ascii="Times New Roman" w:hAnsi="Times New Roman" w:cs="Times New Roman"/>
+          <w:sz w:val="24"/>
+        </w:rPr>
+        <w:t>seListener</w:t>
       </w:r>
       <w:proofErr w:type="spellEnd"/>
       <w:r>
@@ -4143,23 +4075,361 @@
         </w:rPr>
         <w:t xml:space="preserve"> - Controle de Acesso</w:t>
       </w:r>
-      <w:r>
-        <w:rPr>
-          <w:rFonts w:ascii="Times New Roman" w:hAnsi="Times New Roman" w:cs="Times New Roman"/>
-          <w:sz w:val="24"/>
-        </w:rPr>
-        <w:br/>
-      </w:r>
-      <w:r>
-        <w:rPr>
-          <w:rFonts w:ascii="Times New Roman" w:hAnsi="Times New Roman" w:cs="Times New Roman"/>
-          <w:sz w:val="24"/>
-        </w:rPr>
-        <w:br/>
+    </w:p>
+    <w:p>
+      <w:pPr>
+        <w:spacing w:before="240"/>
+        <w:rPr>
+          <w:rFonts w:ascii="Times New Roman" w:hAnsi="Times New Roman" w:cs="Times New Roman"/>
+          <w:sz w:val="24"/>
+        </w:rPr>
+      </w:pPr>
+      <w:r>
+        <w:rPr>
+          <w:rFonts w:ascii="Times New Roman" w:hAnsi="Times New Roman" w:cs="Times New Roman"/>
+          <w:sz w:val="24"/>
+        </w:rPr>
         <w:t>  •    Aula 293 - Permissões - Ocultamento de Componentes</w:t>
       </w:r>
-      <w:bookmarkStart w:id="0" w:name="_GoBack"/>
-      <w:bookmarkEnd w:id="0"/>
+    </w:p>
+    <w:p>
+      <w:pPr>
+        <w:spacing w:before="240"/>
+        <w:rPr>
+          <w:rFonts w:ascii="Times New Roman" w:hAnsi="Times New Roman" w:cs="Times New Roman"/>
+          <w:sz w:val="24"/>
+        </w:rPr>
+      </w:pPr>
+      <w:r>
+        <w:rPr>
+          <w:rFonts w:ascii="Times New Roman" w:hAnsi="Times New Roman" w:cs="Times New Roman"/>
+          <w:sz w:val="24"/>
+        </w:rPr>
+        <w:t>  •    Aula 29</w:t>
+      </w:r>
+      <w:r>
+        <w:rPr>
+          <w:rFonts w:ascii="Times New Roman" w:hAnsi="Times New Roman" w:cs="Times New Roman"/>
+          <w:sz w:val="24"/>
+        </w:rPr>
+        <w:t>4</w:t>
+      </w:r>
+      <w:r>
+        <w:rPr>
+          <w:rFonts w:ascii="Times New Roman" w:hAnsi="Times New Roman" w:cs="Times New Roman"/>
+          <w:sz w:val="24"/>
+        </w:rPr>
+        <w:t xml:space="preserve"> </w:t>
+      </w:r>
+      <w:r>
+        <w:rPr>
+          <w:rFonts w:ascii="Times New Roman" w:hAnsi="Times New Roman" w:cs="Times New Roman"/>
+          <w:sz w:val="24"/>
+        </w:rPr>
+        <w:t>- Vendas - Listagem</w:t>
+      </w:r>
+    </w:p>
+    <w:p>
+      <w:pPr>
+        <w:spacing w:before="240"/>
+        <w:ind w:firstLine="120"/>
+        <w:rPr>
+          <w:rFonts w:ascii="Times New Roman" w:hAnsi="Times New Roman" w:cs="Times New Roman"/>
+          <w:sz w:val="24"/>
+        </w:rPr>
+      </w:pPr>
+      <w:r>
+        <w:rPr>
+          <w:rFonts w:ascii="Times New Roman" w:hAnsi="Times New Roman" w:cs="Times New Roman"/>
+          <w:sz w:val="24"/>
+        </w:rPr>
+        <w:t>•    Aula 29</w:t>
+      </w:r>
+      <w:r>
+        <w:rPr>
+          <w:rFonts w:ascii="Times New Roman" w:hAnsi="Times New Roman" w:cs="Times New Roman"/>
+          <w:sz w:val="24"/>
+        </w:rPr>
+        <w:t>5</w:t>
+      </w:r>
+      <w:r>
+        <w:rPr>
+          <w:rFonts w:ascii="Times New Roman" w:hAnsi="Times New Roman" w:cs="Times New Roman"/>
+          <w:sz w:val="24"/>
+        </w:rPr>
+        <w:t xml:space="preserve"> </w:t>
+      </w:r>
+      <w:r>
+        <w:rPr>
+          <w:rFonts w:ascii="Times New Roman" w:hAnsi="Times New Roman" w:cs="Times New Roman"/>
+          <w:sz w:val="24"/>
+        </w:rPr>
+        <w:t>–</w:t>
+      </w:r>
+      <w:r>
+        <w:rPr>
+          <w:rFonts w:ascii="Times New Roman" w:hAnsi="Times New Roman" w:cs="Times New Roman"/>
+          <w:sz w:val="24"/>
+        </w:rPr>
+        <w:t xml:space="preserve"> </w:t>
+      </w:r>
+      <w:proofErr w:type="spellStart"/>
+      <w:r>
+        <w:rPr>
+          <w:rFonts w:ascii="Times New Roman" w:hAnsi="Times New Roman" w:cs="Times New Roman"/>
+          <w:sz w:val="24"/>
+        </w:rPr>
+        <w:t>Row</w:t>
+      </w:r>
+      <w:proofErr w:type="spellEnd"/>
+      <w:r>
+        <w:rPr>
+          <w:rFonts w:ascii="Times New Roman" w:hAnsi="Times New Roman" w:cs="Times New Roman"/>
+          <w:sz w:val="24"/>
+        </w:rPr>
+        <w:t xml:space="preserve"> </w:t>
+      </w:r>
+      <w:proofErr w:type="spellStart"/>
+      <w:r>
+        <w:rPr>
+          <w:rFonts w:ascii="Times New Roman" w:hAnsi="Times New Roman" w:cs="Times New Roman"/>
+          <w:sz w:val="24"/>
+        </w:rPr>
+        <w:t>Expansion</w:t>
+      </w:r>
+      <w:proofErr w:type="spellEnd"/>
+    </w:p>
+    <w:p>
+      <w:pPr>
+        <w:spacing w:before="240"/>
+        <w:ind w:firstLine="120"/>
+        <w:rPr>
+          <w:rFonts w:ascii="Times New Roman" w:hAnsi="Times New Roman" w:cs="Times New Roman"/>
+          <w:sz w:val="24"/>
+        </w:rPr>
+      </w:pPr>
+      <w:r>
+        <w:rPr>
+          <w:rFonts w:ascii="Times New Roman" w:hAnsi="Times New Roman" w:cs="Times New Roman"/>
+          <w:sz w:val="24"/>
+        </w:rPr>
+        <w:t>•    Aula 29</w:t>
+      </w:r>
+      <w:r>
+        <w:rPr>
+          <w:rFonts w:ascii="Times New Roman" w:hAnsi="Times New Roman" w:cs="Times New Roman"/>
+          <w:sz w:val="24"/>
+        </w:rPr>
+        <w:t>6</w:t>
+      </w:r>
+      <w:r>
+        <w:rPr>
+          <w:rFonts w:ascii="Times New Roman" w:hAnsi="Times New Roman" w:cs="Times New Roman"/>
+          <w:sz w:val="24"/>
+        </w:rPr>
+        <w:t xml:space="preserve"> </w:t>
+      </w:r>
+      <w:r>
+        <w:rPr>
+          <w:rFonts w:ascii="Times New Roman" w:hAnsi="Times New Roman" w:cs="Times New Roman"/>
+          <w:sz w:val="24"/>
+        </w:rPr>
+        <w:t>–</w:t>
+      </w:r>
+      <w:r>
+        <w:rPr>
+          <w:rFonts w:ascii="Times New Roman" w:hAnsi="Times New Roman" w:cs="Times New Roman"/>
+          <w:sz w:val="24"/>
+        </w:rPr>
+        <w:t xml:space="preserve"> </w:t>
+      </w:r>
+      <w:r>
+        <w:rPr>
+          <w:rFonts w:ascii="Times New Roman" w:hAnsi="Times New Roman" w:cs="Times New Roman"/>
+          <w:sz w:val="24"/>
+        </w:rPr>
+        <w:t>Listagem Imagens</w:t>
+      </w:r>
+    </w:p>
+    <w:p>
+      <w:pPr>
+        <w:spacing w:before="240"/>
+        <w:ind w:firstLine="120"/>
+        <w:rPr>
+          <w:rFonts w:ascii="Times New Roman" w:hAnsi="Times New Roman" w:cs="Times New Roman"/>
+          <w:sz w:val="24"/>
+        </w:rPr>
+      </w:pPr>
+      <w:r>
+        <w:rPr>
+          <w:rFonts w:ascii="Times New Roman" w:hAnsi="Times New Roman" w:cs="Times New Roman"/>
+          <w:sz w:val="24"/>
+        </w:rPr>
+        <w:t>•    Aula 29</w:t>
+      </w:r>
+      <w:r>
+        <w:rPr>
+          <w:rFonts w:ascii="Times New Roman" w:hAnsi="Times New Roman" w:cs="Times New Roman"/>
+          <w:sz w:val="24"/>
+        </w:rPr>
+        <w:t>7</w:t>
+      </w:r>
+      <w:r>
+        <w:rPr>
+          <w:rFonts w:ascii="Times New Roman" w:hAnsi="Times New Roman" w:cs="Times New Roman"/>
+          <w:sz w:val="24"/>
+        </w:rPr>
+        <w:t xml:space="preserve"> </w:t>
+      </w:r>
+      <w:r>
+        <w:rPr>
+          <w:rFonts w:ascii="Times New Roman" w:hAnsi="Times New Roman" w:cs="Times New Roman"/>
+          <w:sz w:val="24"/>
+        </w:rPr>
+        <w:t>–</w:t>
+      </w:r>
+      <w:r>
+        <w:rPr>
+          <w:rFonts w:ascii="Times New Roman" w:hAnsi="Times New Roman" w:cs="Times New Roman"/>
+          <w:sz w:val="24"/>
+        </w:rPr>
+        <w:t xml:space="preserve"> </w:t>
+      </w:r>
+      <w:r>
+        <w:rPr>
+          <w:rFonts w:ascii="Times New Roman" w:hAnsi="Times New Roman" w:cs="Times New Roman"/>
+          <w:sz w:val="24"/>
+        </w:rPr>
+        <w:t>Acessando Imagens Através da URL</w:t>
+      </w:r>
+    </w:p>
+    <w:p>
+      <w:pPr>
+        <w:spacing w:before="240"/>
+        <w:ind w:firstLine="120"/>
+        <w:rPr>
+          <w:rFonts w:ascii="Times New Roman" w:hAnsi="Times New Roman" w:cs="Times New Roman"/>
+          <w:sz w:val="24"/>
+        </w:rPr>
+      </w:pPr>
+      <w:r>
+        <w:rPr>
+          <w:rFonts w:ascii="Times New Roman" w:hAnsi="Times New Roman" w:cs="Times New Roman"/>
+          <w:sz w:val="24"/>
+        </w:rPr>
+        <w:t>•    Aula 29</w:t>
+      </w:r>
+      <w:r>
+        <w:rPr>
+          <w:rFonts w:ascii="Times New Roman" w:hAnsi="Times New Roman" w:cs="Times New Roman"/>
+          <w:sz w:val="24"/>
+        </w:rPr>
+        <w:t>8</w:t>
+      </w:r>
+      <w:r>
+        <w:rPr>
+          <w:rFonts w:ascii="Times New Roman" w:hAnsi="Times New Roman" w:cs="Times New Roman"/>
+          <w:sz w:val="24"/>
+        </w:rPr>
+        <w:t xml:space="preserve"> </w:t>
+      </w:r>
+      <w:r>
+        <w:rPr>
+          <w:rFonts w:ascii="Times New Roman" w:hAnsi="Times New Roman" w:cs="Times New Roman"/>
+          <w:sz w:val="24"/>
+        </w:rPr>
+        <w:t>–</w:t>
+      </w:r>
+      <w:r>
+        <w:rPr>
+          <w:rFonts w:ascii="Times New Roman" w:hAnsi="Times New Roman" w:cs="Times New Roman"/>
+          <w:sz w:val="24"/>
+        </w:rPr>
+        <w:t xml:space="preserve"> </w:t>
+      </w:r>
+      <w:r>
+        <w:rPr>
+          <w:rFonts w:ascii="Times New Roman" w:hAnsi="Times New Roman" w:cs="Times New Roman"/>
+          <w:sz w:val="24"/>
+        </w:rPr>
+        <w:t>Download de Imagens</w:t>
+      </w:r>
+    </w:p>
+    <w:p>
+      <w:pPr>
+        <w:spacing w:before="240"/>
+        <w:ind w:firstLine="120"/>
+        <w:rPr>
+          <w:rFonts w:ascii="Times New Roman" w:hAnsi="Times New Roman" w:cs="Times New Roman"/>
+          <w:sz w:val="24"/>
+        </w:rPr>
+      </w:pPr>
+      <w:r>
+        <w:rPr>
+          <w:rFonts w:ascii="Times New Roman" w:hAnsi="Times New Roman" w:cs="Times New Roman"/>
+          <w:sz w:val="24"/>
+        </w:rPr>
+        <w:t>•    Aula 29</w:t>
+      </w:r>
+      <w:r>
+        <w:rPr>
+          <w:rFonts w:ascii="Times New Roman" w:hAnsi="Times New Roman" w:cs="Times New Roman"/>
+          <w:sz w:val="24"/>
+        </w:rPr>
+        <w:t>9</w:t>
+      </w:r>
+      <w:r>
+        <w:rPr>
+          <w:rFonts w:ascii="Times New Roman" w:hAnsi="Times New Roman" w:cs="Times New Roman"/>
+          <w:sz w:val="24"/>
+        </w:rPr>
+        <w:t xml:space="preserve"> </w:t>
+      </w:r>
+      <w:r>
+        <w:rPr>
+          <w:rFonts w:ascii="Times New Roman" w:hAnsi="Times New Roman" w:cs="Times New Roman"/>
+          <w:sz w:val="24"/>
+        </w:rPr>
+        <w:t>–</w:t>
+      </w:r>
+      <w:r>
+        <w:rPr>
+          <w:rFonts w:ascii="Times New Roman" w:hAnsi="Times New Roman" w:cs="Times New Roman"/>
+          <w:sz w:val="24"/>
+        </w:rPr>
+        <w:t xml:space="preserve"> </w:t>
+      </w:r>
+      <w:proofErr w:type="spellStart"/>
+      <w:r>
+        <w:rPr>
+          <w:rFonts w:ascii="Times New Roman" w:hAnsi="Times New Roman" w:cs="Times New Roman"/>
+          <w:sz w:val="24"/>
+        </w:rPr>
+        <w:t>Row</w:t>
+      </w:r>
+      <w:proofErr w:type="spellEnd"/>
+      <w:r>
+        <w:rPr>
+          <w:rFonts w:ascii="Times New Roman" w:hAnsi="Times New Roman" w:cs="Times New Roman"/>
+          <w:sz w:val="24"/>
+        </w:rPr>
+        <w:t xml:space="preserve"> </w:t>
+      </w:r>
+      <w:r>
+        <w:rPr>
+          <w:rFonts w:ascii="Times New Roman" w:hAnsi="Times New Roman" w:cs="Times New Roman"/>
+          <w:sz w:val="24"/>
+        </w:rPr>
+        <w:t>Editor</w:t>
+      </w:r>
+    </w:p>
+    <w:p>
+      <w:pPr>
+        <w:rPr>
+          <w:rFonts w:ascii="Times New Roman" w:hAnsi="Times New Roman" w:cs="Times New Roman"/>
+          <w:sz w:val="24"/>
+        </w:rPr>
+      </w:pPr>
     </w:p>
     <w:sectPr>
       <w:pgSz w:w="11906" w:h="16838"/>

</xml_diff>